<commit_message>
SW made pdf be fillable
</commit_message>
<xml_diff>
--- a/docs/tournaments/FOURBALLInformation.docx
+++ b/docs/tournaments/FOURBALLInformation.docx
@@ -577,8 +577,6 @@
         </w:rPr>
         <w:t>per player</w:t>
       </w:r>
-      <w:bookmarkStart w:id="0" w:name="_GoBack"/>
-      <w:bookmarkEnd w:id="0"/>
     </w:p>
     <w:p>
       <w:pPr>
@@ -2389,6 +2387,8 @@
           <w:szCs w:val="36"/>
         </w:rPr>
       </w:pPr>
+      <w:bookmarkStart w:id="0" w:name="_GoBack"/>
+      <w:bookmarkEnd w:id="0"/>
     </w:p>
     <w:p>
       <w:pPr>
@@ -2604,64 +2604,43 @@
           <w:sz w:val="36"/>
           <w:szCs w:val="36"/>
         </w:rPr>
+        <w:t xml:space="preserve">            </w:t>
+      </w:r>
+      <w:r>
+        <w:rPr>
+          <w:rFonts w:ascii="Arial" w:hAnsi="Arial"/>
+          <w:b/>
+          <w:bCs/>
+          <w:sz w:val="36"/>
+          <w:szCs w:val="36"/>
+        </w:rPr>
         <w:t>2018</w:t>
+      </w:r>
+      <w:r>
+        <w:rPr>
+          <w:rFonts w:ascii="Arial" w:hAnsi="Arial"/>
+          <w:b/>
+          <w:bCs/>
+          <w:sz w:val="36"/>
+          <w:szCs w:val="36"/>
+        </w:rPr>
+        <w:t xml:space="preserve"> Entry Form</w:t>
       </w:r>
     </w:p>
     <w:p>
       <w:pPr>
-        <w:rPr>
-          <w:rFonts w:ascii="Arial" w:eastAsia="Arial" w:hAnsi="Arial" w:cs="Arial"/>
-          <w:b/>
-          <w:bCs/>
-          <w:sz w:val="28"/>
-          <w:szCs w:val="28"/>
-        </w:rPr>
-      </w:pPr>
-      <w:r>
+        <w:jc w:val="center"/>
         <w:rPr>
           <w:rFonts w:ascii="Arial" w:hAnsi="Arial"/>
-          <w:b/>
-          <w:bCs/>
-          <w:sz w:val="28"/>
-          <w:szCs w:val="28"/>
-        </w:rPr>
-        <w:t xml:space="preserve">                  </w:t>
-      </w:r>
-      <w:r>
-        <w:rPr>
-          <w:rFonts w:ascii="Arial" w:hAnsi="Arial"/>
-          <w:b/>
-          <w:bCs/>
-          <w:sz w:val="28"/>
-          <w:szCs w:val="28"/>
-        </w:rPr>
-        <w:t xml:space="preserve">                           </w:t>
-      </w:r>
-      <w:r>
-        <w:rPr>
-          <w:rFonts w:ascii="Arial" w:hAnsi="Arial"/>
-          <w:b/>
-          <w:bCs/>
-          <w:sz w:val="28"/>
-          <w:szCs w:val="28"/>
-        </w:rPr>
-        <w:t>ENTRY FORM</w:t>
-      </w:r>
+          <w:color w:val="0070C0"/>
+          <w:sz w:val="28"/>
+          <w:szCs w:val="28"/>
+          <w:u w:color="0070C0"/>
+        </w:rPr>
+      </w:pPr>
     </w:p>
     <w:p>
       <w:pPr>
-        <w:jc w:val="center"/>
-        <w:rPr>
-          <w:rFonts w:ascii="Arial" w:hAnsi="Arial"/>
-          <w:color w:val="0070C0"/>
-          <w:sz w:val="28"/>
-          <w:szCs w:val="28"/>
-          <w:u w:color="0070C0"/>
-        </w:rPr>
-      </w:pPr>
-    </w:p>
-    <w:p>
-      <w:pPr>
         <w:jc w:val="both"/>
         <w:rPr>
           <w:rFonts w:ascii="Arial" w:hAnsi="Arial"/>
@@ -2674,12 +2653,52 @@
       <w:r>
         <w:rPr>
           <w:rFonts w:ascii="Arial" w:hAnsi="Arial"/>
-          <w:color w:val="92CDDC" w:themeColor="accent5" w:themeTint="99"/>
+          <w:color w:val="FF0000"/>
           <w:sz w:val="28"/>
           <w:szCs w:val="28"/>
           <w:u w:color="0070C0"/>
         </w:rPr>
-        <w:t xml:space="preserve">(Please print clearly)                                                 </w:t>
+        <w:t>(Please print clearly</w:t>
+      </w:r>
+      <w:r>
+        <w:rPr>
+          <w:rFonts w:ascii="Arial" w:hAnsi="Arial"/>
+          <w:color w:val="FF0000"/>
+          <w:sz w:val="28"/>
+          <w:szCs w:val="28"/>
+          <w:u w:color="0070C0"/>
+        </w:rPr>
+        <w:t xml:space="preserve"> or Fill in Save &amp; Email</w:t>
+      </w:r>
+      <w:r>
+        <w:rPr>
+          <w:rFonts w:ascii="Arial" w:hAnsi="Arial"/>
+          <w:color w:val="FF0000"/>
+          <w:sz w:val="28"/>
+          <w:szCs w:val="28"/>
+          <w:u w:color="0070C0"/>
+        </w:rPr>
+        <w:t xml:space="preserve">)      </w:t>
+      </w:r>
+      <w:r>
+        <w:rPr>
+          <w:rFonts w:ascii="Arial" w:hAnsi="Arial"/>
+          <w:color w:val="FF0000"/>
+          <w:sz w:val="28"/>
+          <w:szCs w:val="28"/>
+          <w:u w:color="0070C0"/>
+        </w:rPr>
+        <w:t xml:space="preserve">      </w:t>
+      </w:r>
+      <w:r>
+        <w:rPr>
+          <w:rFonts w:ascii="Arial" w:hAnsi="Arial"/>
+          <w:color w:val="FF0000"/>
+          <w:sz w:val="28"/>
+          <w:szCs w:val="28"/>
+          <w:u w:color="0070C0"/>
+        </w:rPr>
+        <w:t xml:space="preserve">  </w:t>
       </w:r>
       <w:r>
         <w:rPr>
@@ -9532,7 +9551,7 @@
   <w:num w:numId="21">
     <w:abstractNumId w:val="13"/>
     <w:lvlOverride w:ilvl="0">
-      <w:lvl w:ilvl="0" w:tplc="1DE8D266">
+      <w:lvl w:ilvl="0" w:tplc="CE5091DE">
         <w:start w:val="1"/>
         <w:numFmt w:val="bullet"/>
         <w:lvlText w:val="•"/>
@@ -9563,7 +9582,7 @@
       </w:lvl>
     </w:lvlOverride>
     <w:lvlOverride w:ilvl="1">
-      <w:lvl w:ilvl="1" w:tplc="41A0150C">
+      <w:lvl w:ilvl="1" w:tplc="8968BCFC">
         <w:start w:val="1"/>
         <w:numFmt w:val="bullet"/>
         <w:lvlText w:val="o"/>
@@ -9594,7 +9613,7 @@
       </w:lvl>
     </w:lvlOverride>
     <w:lvlOverride w:ilvl="2">
-      <w:lvl w:ilvl="2" w:tplc="CBB0ABF2">
+      <w:lvl w:ilvl="2" w:tplc="B34AB602">
         <w:start w:val="1"/>
         <w:numFmt w:val="bullet"/>
         <w:lvlText w:val="▪"/>
@@ -9625,7 +9644,7 @@
       </w:lvl>
     </w:lvlOverride>
     <w:lvlOverride w:ilvl="3">
-      <w:lvl w:ilvl="3" w:tplc="16485092">
+      <w:lvl w:ilvl="3" w:tplc="03C03552">
         <w:start w:val="1"/>
         <w:numFmt w:val="bullet"/>
         <w:lvlText w:val="•"/>
@@ -9656,7 +9675,7 @@
       </w:lvl>
     </w:lvlOverride>
     <w:lvlOverride w:ilvl="4">
-      <w:lvl w:ilvl="4" w:tplc="75F234D0">
+      <w:lvl w:ilvl="4" w:tplc="E9E81072">
         <w:start w:val="1"/>
         <w:numFmt w:val="bullet"/>
         <w:lvlText w:val="o"/>
@@ -9687,7 +9706,7 @@
       </w:lvl>
     </w:lvlOverride>
     <w:lvlOverride w:ilvl="5">
-      <w:lvl w:ilvl="5" w:tplc="84CABE74">
+      <w:lvl w:ilvl="5" w:tplc="4FFAB2AC">
         <w:start w:val="1"/>
         <w:numFmt w:val="bullet"/>
         <w:lvlText w:val="▪"/>
@@ -9718,7 +9737,7 @@
       </w:lvl>
     </w:lvlOverride>
     <w:lvlOverride w:ilvl="6">
-      <w:lvl w:ilvl="6" w:tplc="F7EE20A2">
+      <w:lvl w:ilvl="6" w:tplc="154441C6">
         <w:start w:val="1"/>
         <w:numFmt w:val="bullet"/>
         <w:lvlText w:val="•"/>
@@ -9749,7 +9768,7 @@
       </w:lvl>
     </w:lvlOverride>
     <w:lvlOverride w:ilvl="7">
-      <w:lvl w:ilvl="7" w:tplc="355C61F6">
+      <w:lvl w:ilvl="7" w:tplc="AF9A1758">
         <w:start w:val="1"/>
         <w:numFmt w:val="bullet"/>
         <w:lvlText w:val="o"/>
@@ -9780,7 +9799,7 @@
       </w:lvl>
     </w:lvlOverride>
     <w:lvlOverride w:ilvl="8">
-      <w:lvl w:ilvl="8" w:tplc="7E98F844">
+      <w:lvl w:ilvl="8" w:tplc="10BE978E">
         <w:start w:val="1"/>
         <w:numFmt w:val="bullet"/>
         <w:lvlText w:val="▪"/>
@@ -11703,7 +11722,7 @@
 </file>
 
 <file path=customXml/itemProps1.xml><?xml version="1.0" encoding="utf-8"?>
-<ds:datastoreItem xmlns:ds="http://schemas.openxmlformats.org/officeDocument/2006/customXml" ds:itemID="{DE455110-1816-49A8-B1D5-472196591116}">
+<ds:datastoreItem xmlns:ds="http://schemas.openxmlformats.org/officeDocument/2006/customXml" ds:itemID="{F9FFE1B9-1563-45C1-9EC3-893471243C98}">
   <ds:schemaRefs>
     <ds:schemaRef ds:uri="http://schemas.openxmlformats.org/officeDocument/2006/bibliography"/>
   </ds:schemaRefs>

</xml_diff>